<commit_message>
6.X-1: viewing groups apply to NullInstruction via pick report
</commit_message>
<xml_diff>
--- a/6.X-1 Multiple viewing groups per drawing instruction/Allow multiple viewing groups per drawing instruction.docx
+++ b/6.X-1 Multiple viewing groups per drawing instruction/Allow multiple viewing groups per drawing instruction.docx
@@ -1248,70 +1248,21 @@
           <w:rFonts w:cs="Arial"/>
           <w:lang w:val="en-US"/>
         </w:rPr>
-        <w:t>F</w:t>
+        <w:t xml:space="preserve">Facilitates portrayal implementation </w:t>
       </w:r>
       <w:r>
         <w:rPr>
           <w:rFonts w:cs="Arial"/>
           <w:lang w:val="en-US"/>
         </w:rPr>
-        <w:t xml:space="preserve">acilitates </w:t>
+        <w:t xml:space="preserve">of feature annotations, especially </w:t>
       </w:r>
       <w:r>
         <w:rPr>
           <w:rFonts w:cs="Arial"/>
           <w:lang w:val="en-US"/>
         </w:rPr>
-        <w:t xml:space="preserve">portrayal </w:t>
-      </w:r>
-      <w:r>
-        <w:rPr>
-          <w:rFonts w:cs="Arial"/>
-          <w:lang w:val="en-US"/>
-        </w:rPr>
-        <w:t>implement</w:t>
-      </w:r>
-      <w:r>
-        <w:rPr>
-          <w:rFonts w:cs="Arial"/>
-          <w:lang w:val="en-US"/>
-        </w:rPr>
-        <w:t xml:space="preserve">ation </w:t>
-      </w:r>
-      <w:r>
-        <w:rPr>
-          <w:rFonts w:cs="Arial"/>
-          <w:lang w:val="en-US"/>
-        </w:rPr>
-        <w:t xml:space="preserve">of feature annotations, especially </w:t>
-      </w:r>
-      <w:r>
-        <w:rPr>
-          <w:rFonts w:cs="Arial"/>
-          <w:lang w:val="en-US"/>
-        </w:rPr>
-        <w:t xml:space="preserve">the S-52 </w:t>
-      </w:r>
-      <w:r>
-        <w:rPr>
-          <w:rFonts w:cs="Arial"/>
-          <w:lang w:val="en-US"/>
-        </w:rPr>
-        <w:t xml:space="preserve">“text group” </w:t>
-      </w:r>
-      <w:r>
-        <w:rPr>
-          <w:rFonts w:cs="Arial"/>
-          <w:lang w:val="en-US"/>
-        </w:rPr>
-        <w:t>concept.</w:t>
-      </w:r>
-      <w:r>
-        <w:rPr>
-          <w:rFonts w:cs="Arial"/>
-          <w:lang w:val="en-US"/>
-        </w:rPr>
-        <w:t xml:space="preserve"> </w:t>
+        <w:t xml:space="preserve">the S-52 “text group” concept. </w:t>
       </w:r>
       <w:r>
         <w:rPr>
@@ -1987,9 +1938,9 @@
           <w:u w:val="single"/>
         </w:rPr>
       </w:pPr>
-      <w:bookmarkStart w:id="0" w:name="_Toc467655437"/>
-      <w:bookmarkStart w:id="1" w:name="_Toc474405597"/>
-      <w:bookmarkStart w:id="2" w:name="_Toc40359899"/>
+      <w:bookmarkStart w:id="0" w:name="_Toc40359899"/>
+      <w:bookmarkStart w:id="1" w:name="_Toc467655437"/>
+      <w:bookmarkStart w:id="2" w:name="_Toc474405597"/>
       <w:r>
         <w:rPr>
           <w:b/>
@@ -2365,10 +2316,10 @@
       <w:r>
         <w:t>iewing Groups, Viewing Group Layers and Display Mode</w:t>
       </w:r>
-      <w:bookmarkEnd w:id="2"/>
+      <w:bookmarkEnd w:id="0"/>
     </w:p>
-    <w:bookmarkEnd w:id="0"/>
     <w:bookmarkEnd w:id="1"/>
+    <w:bookmarkEnd w:id="2"/>
     <w:p>
       <w:pPr>
         <w:spacing w:after="120"/>
@@ -4522,7 +4473,7 @@
       </w:pPr>
       <w:r>
         <w:pict w14:anchorId="1790322C">
-          <v:rect id="_x0000_i1051" style="width:410.65pt;height:3.2pt" o:hrpct="988" o:hralign="center" o:hrstd="t" o:hr="t" fillcolor="#a0a0a0" stroked="f"/>
+          <v:rect id="_x0000_i1025" style="width:410.65pt;height:3.2pt" o:hrpct="988" o:hralign="center" o:hrstd="t" o:hr="t" fillcolor="#a0a0a0" stroked="f"/>
         </w:pict>
       </w:r>
     </w:p>
@@ -4567,7 +4518,7 @@
         <w:rPr>
           <w:noProof/>
         </w:rPr>
-        <w:t>3</w:t>
+        <w:t>1</w:t>
       </w:r>
       <w:r>
         <w:fldChar w:fldCharType="end"/>
@@ -5128,7 +5079,7 @@
         <w:rPr>
           <w:noProof/>
         </w:rPr>
-        <w:t>5</w:t>
+        <w:t>2</w:t>
       </w:r>
       <w:r>
         <w:fldChar w:fldCharType="end"/>
@@ -5495,11 +5446,6 @@
             <w:highlight w:val="yellow"/>
           </w:rPr>
           <w:tab/>
-        </w:r>
-        <w:r>
-          <w:rPr>
-            <w:highlight w:val="yellow"/>
-          </w:rPr>
           <w:delText xml:space="preserve">If present, defines the display prioritry of the text. If not present, the display priority indicated by the </w:delText>
         </w:r>
         <w:r>
@@ -5634,7 +5580,7 @@
           <w:noProof/>
           <w:lang w:val="en-GB"/>
         </w:rPr>
-        <w:t>7</w:t>
+        <w:t>3</w:t>
       </w:r>
       <w:r>
         <w:rPr>
@@ -6338,7 +6284,7 @@
           <w:lang w:val="en-GB"/>
         </w:rPr>
         <w:pict w14:anchorId="4C74FD68">
-          <v:rect id="_x0000_i1079" style="width:0;height:1.5pt" o:hralign="center" o:hrstd="t" o:hr="t" fillcolor="#a0a0a0" stroked="f"/>
+          <v:rect id="_x0000_i1026" style="width:0;height:1.5pt" o:hralign="center" o:hrstd="t" o:hr="t" fillcolor="#a0a0a0" stroked="f"/>
         </w:pict>
       </w:r>
       <w:r>
@@ -6405,17 +6351,9 @@
         <w:rPr>
           <w:lang w:val="en-GB"/>
         </w:rPr>
-        <w:t xml:space="preserve"> for </w:t>
-      </w:r>
-      <w:bookmarkStart w:id="29" w:name="_GoBack"/>
-      <w:bookmarkEnd w:id="29"/>
-      <w:r>
-        <w:rPr>
-          <w:lang w:val="en-GB"/>
-        </w:rPr>
-        <w:t>drawing commands which follow.</w:t>
-      </w:r>
-      <w:ins w:id="30" w:author="David M. Grant" w:date="2021-04-14T11:27:00Z">
+        <w:t xml:space="preserve"> for drawing commands which follow.</w:t>
+      </w:r>
+      <w:ins w:id="29" w:author="David M. Grant" w:date="2021-04-14T11:27:00Z">
         <w:r>
           <w:rPr>
             <w:lang w:val="en-GB"/>
@@ -6423,7 +6361,7 @@
           <w:t xml:space="preserve"> </w:t>
         </w:r>
       </w:ins>
-      <w:ins w:id="31" w:author="David M. Grant" w:date="2021-04-14T11:28:00Z">
+      <w:ins w:id="30" w:author="David M. Grant" w:date="2021-04-14T11:28:00Z">
         <w:r>
           <w:rPr>
             <w:highlight w:val="yellow"/>
@@ -6432,7 +6370,7 @@
           <w:t xml:space="preserve">The drawing command is </w:t>
         </w:r>
       </w:ins>
-      <w:ins w:id="32" w:author="David M. Grant" w:date="2021-04-14T11:30:00Z">
+      <w:ins w:id="31" w:author="David M. Grant" w:date="2021-04-14T11:30:00Z">
         <w:r>
           <w:rPr>
             <w:highlight w:val="yellow"/>
@@ -6441,7 +6379,7 @@
           <w:t xml:space="preserve">disabled if any </w:t>
         </w:r>
       </w:ins>
-      <w:ins w:id="33" w:author="David M. Grant" w:date="2021-04-14T11:28:00Z">
+      <w:ins w:id="32" w:author="David M. Grant" w:date="2021-04-14T11:28:00Z">
         <w:r>
           <w:rPr>
             <w:highlight w:val="yellow"/>
@@ -6450,7 +6388,7 @@
           <w:t xml:space="preserve">viewing group </w:t>
         </w:r>
       </w:ins>
-      <w:ins w:id="34" w:author="David M. Grant" w:date="2021-04-14T11:30:00Z">
+      <w:ins w:id="33" w:author="David M. Grant" w:date="2021-04-14T11:30:00Z">
         <w:r>
           <w:rPr>
             <w:highlight w:val="yellow"/>
@@ -6459,7 +6397,7 @@
           <w:t>is disabled</w:t>
         </w:r>
       </w:ins>
-      <w:ins w:id="35" w:author="David M. Grant" w:date="2021-04-14T11:27:00Z">
+      <w:ins w:id="34" w:author="David M. Grant" w:date="2021-04-14T11:27:00Z">
         <w:r>
           <w:rPr>
             <w:highlight w:val="yellow"/>
@@ -6488,15 +6426,33 @@
         <w:rPr>
           <w:lang w:val="en-GB"/>
         </w:rPr>
-        <w:t xml:space="preserve">: All drawing commands except </w:t>
-      </w:r>
-      <w:r>
-        <w:rPr>
-          <w:i/>
-          <w:lang w:val="en-GB"/>
-        </w:rPr>
-        <w:t>NullInstruction</w:t>
-      </w:r>
+        <w:t>: All drawing commands</w:t>
+      </w:r>
+      <w:del w:id="35" w:author="David M. Grant" w:date="2021-04-27T10:19:00Z">
+        <w:r>
+          <w:rPr>
+            <w:lang w:val="en-GB"/>
+          </w:rPr>
+          <w:delText xml:space="preserve"> </w:delText>
+        </w:r>
+        <w:r>
+          <w:rPr>
+            <w:highlight w:val="yellow"/>
+            <w:lang w:val="en-GB"/>
+          </w:rPr>
+          <w:delText xml:space="preserve">except </w:delText>
+        </w:r>
+        <w:r>
+          <w:rPr>
+            <w:i/>
+            <w:highlight w:val="yellow"/>
+            <w:lang w:val="en-GB"/>
+          </w:rPr>
+          <w:delText>NullInstruction</w:delText>
+        </w:r>
+      </w:del>
+      <w:bookmarkStart w:id="36" w:name="_GoBack"/>
+      <w:bookmarkEnd w:id="36"/>
     </w:p>
     <w:p>
       <w:pPr>
@@ -10386,6 +10342,7 @@
   </w:compat>
   <w:rsids>
     <w:rsidRoot w:val="00CB7214"/>
+    <w:rsid w:val="00003C8C"/>
     <w:rsid w:val="001019F3"/>
     <w:rsid w:val="00510D50"/>
     <w:rsid w:val="009B38CA"/>
@@ -11459,7 +11416,7 @@
 </file>
 
 <file path=customXml/itemProps1.xml><?xml version="1.0" encoding="utf-8"?>
-<ds:datastoreItem xmlns:ds="http://schemas.openxmlformats.org/officeDocument/2006/customXml" ds:itemID="{B9938E77-A448-47C7-8351-3DACC3B8D2C8}">
+<ds:datastoreItem xmlns:ds="http://schemas.openxmlformats.org/officeDocument/2006/customXml" ds:itemID="{EAA84366-A785-4AD2-AA15-C1C23E913E7B}">
   <ds:schemaRefs>
     <ds:schemaRef ds:uri="http://schemas.openxmlformats.org/officeDocument/2006/bibliography"/>
   </ds:schemaRefs>

</xml_diff>